<commit_message>
alterando a aula de inferencia
</commit_message>
<xml_diff>
--- a/Aula de Estatística Básica 8 (Inferencia).docx
+++ b/Aula de Estatística Básica 8 (Inferencia).docx
@@ -318,30 +318,6 @@
     </w:p>
     <w:p>
       <w:pPr>
-        <w:pStyle w:val="ListParagraph"/>
-        <w:numPr>
-          <w:ilvl w:val="0"/>
-          <w:numId w:val="1"/>
-        </w:numPr>
-        <w:jc w:val="both"/>
-        <w:rPr>
-          <w:rFonts w:ascii="Helvetica Neue Thin" w:hAnsi="Helvetica Neue Thin"/>
-          <w:sz w:val="36"/>
-          <w:szCs w:val="36"/>
-        </w:rPr>
-      </w:pPr>
-      <w:r>
-        <w:rPr>
-          <w:rFonts w:ascii="Helvetica Neue Thin" w:hAnsi="Helvetica Neue Thin"/>
-          <w:sz w:val="36"/>
-          <w:szCs w:val="36"/>
-        </w:rPr>
-        <w:t>Introdução a Intervalos de confiança</w:t>
-      </w:r>
-    </w:p>
-    <w:p>
-      <w:pPr>
-        <w:ind w:firstLine="709"/>
         <w:jc w:val="both"/>
         <w:rPr>
           <w:rFonts w:ascii="Helvetica Neue Thin" w:hAnsi="Helvetica Neue Thin"/>
@@ -442,6 +418,18 @@
     </w:p>
     <w:p>
       <w:pPr>
+        <w:pStyle w:val="ListParagraph"/>
+        <w:ind w:left="709" w:firstLine="425"/>
+        <w:jc w:val="both"/>
+        <w:rPr>
+          <w:rFonts w:ascii="Helvetica Neue Thin" w:hAnsi="Helvetica Neue Thin"/>
+          <w:sz w:val="36"/>
+          <w:szCs w:val="36"/>
+        </w:rPr>
+      </w:pPr>
+    </w:p>
+    <w:p>
+      <w:pPr>
         <w:ind w:left="709"/>
         <w:jc w:val="both"/>
         <w:rPr>
@@ -453,6 +441,7 @@
       <w:r>
         <w:rPr>
           <w:rFonts w:ascii="Helvetica Neue Light" w:hAnsi="Helvetica Neue Light"/>
+          <w:noProof/>
           <w:sz w:val="36"/>
           <w:szCs w:val="36"/>
         </w:rPr>
@@ -650,217 +639,63 @@
           <w:rFonts w:ascii="Helvetica Neue Thin" w:hAnsi="Helvetica Neue Thin"/>
           <w:sz w:val="36"/>
           <w:szCs w:val="36"/>
-        </w:rPr>
-      </w:pPr>
-      <w:proofErr w:type="spellStart"/>
-      <w:r>
-        <w:rPr>
-          <w:rFonts w:ascii="Helvetica Neue Thin" w:hAnsi="Helvetica Neue Thin"/>
-          <w:sz w:val="36"/>
-          <w:szCs w:val="36"/>
+          <w:lang w:val="pt-BR"/>
+        </w:rPr>
+      </w:pPr>
+      <w:r>
+        <w:rPr>
+          <w:rFonts w:ascii="Helvetica Neue Light" w:hAnsi="Helvetica Neue Light"/>
+          <w:sz w:val="36"/>
+          <w:szCs w:val="36"/>
+          <w:lang w:val="pt-BR"/>
         </w:rPr>
         <w:t>Definição</w:t>
       </w:r>
-      <w:proofErr w:type="spellEnd"/>
-      <w:r>
-        <w:rPr>
-          <w:rFonts w:ascii="Helvetica Neue Thin" w:hAnsi="Helvetica Neue Thin"/>
-          <w:sz w:val="36"/>
-          <w:szCs w:val="36"/>
+      <w:r>
+        <w:rPr>
+          <w:rFonts w:ascii="Helvetica Neue Thin" w:hAnsi="Helvetica Neue Thin"/>
+          <w:sz w:val="36"/>
+          <w:szCs w:val="36"/>
+          <w:lang w:val="pt-BR"/>
         </w:rPr>
         <w:t xml:space="preserve">: </w:t>
       </w:r>
-      <w:proofErr w:type="spellStart"/>
       <w:r>
         <w:rPr>
           <w:rFonts w:ascii="Helvetica Neue Light" w:hAnsi="Helvetica Neue Light"/>
           <w:sz w:val="36"/>
           <w:szCs w:val="36"/>
+          <w:lang w:val="pt-BR"/>
         </w:rPr>
         <w:t>População</w:t>
       </w:r>
-      <w:proofErr w:type="spellEnd"/>
-      <w:r>
-        <w:rPr>
-          <w:rFonts w:ascii="Helvetica Neue Thin" w:hAnsi="Helvetica Neue Thin"/>
-          <w:sz w:val="36"/>
-          <w:szCs w:val="36"/>
-        </w:rPr>
-        <w:t xml:space="preserve"> é o </w:t>
-      </w:r>
-      <w:proofErr w:type="spellStart"/>
-      <w:r>
-        <w:rPr>
-          <w:rFonts w:ascii="Helvetica Neue Thin" w:hAnsi="Helvetica Neue Thin"/>
-          <w:sz w:val="36"/>
-          <w:szCs w:val="36"/>
-        </w:rPr>
-        <w:t>conjunto</w:t>
-      </w:r>
-      <w:proofErr w:type="spellEnd"/>
-      <w:r>
-        <w:rPr>
-          <w:rFonts w:ascii="Helvetica Neue Thin" w:hAnsi="Helvetica Neue Thin"/>
-          <w:sz w:val="36"/>
-          <w:szCs w:val="36"/>
-        </w:rPr>
-        <w:t xml:space="preserve"> de </w:t>
-      </w:r>
-      <w:proofErr w:type="spellStart"/>
-      <w:r>
-        <w:rPr>
-          <w:rFonts w:ascii="Helvetica Neue Thin" w:hAnsi="Helvetica Neue Thin"/>
-          <w:sz w:val="36"/>
-          <w:szCs w:val="36"/>
-        </w:rPr>
-        <w:t>todos</w:t>
-      </w:r>
-      <w:proofErr w:type="spellEnd"/>
-      <w:r>
-        <w:rPr>
-          <w:rFonts w:ascii="Helvetica Neue Thin" w:hAnsi="Helvetica Neue Thin"/>
-          <w:sz w:val="36"/>
-          <w:szCs w:val="36"/>
-        </w:rPr>
-        <w:t xml:space="preserve"> </w:t>
-      </w:r>
-      <w:proofErr w:type="spellStart"/>
-      <w:r>
-        <w:rPr>
-          <w:rFonts w:ascii="Helvetica Neue Thin" w:hAnsi="Helvetica Neue Thin"/>
-          <w:sz w:val="36"/>
-          <w:szCs w:val="36"/>
-        </w:rPr>
-        <w:t>os</w:t>
-      </w:r>
-      <w:proofErr w:type="spellEnd"/>
-      <w:r>
-        <w:rPr>
-          <w:rFonts w:ascii="Helvetica Neue Thin" w:hAnsi="Helvetica Neue Thin"/>
-          <w:sz w:val="36"/>
-          <w:szCs w:val="36"/>
-        </w:rPr>
-        <w:t xml:space="preserve"> </w:t>
-      </w:r>
-      <w:proofErr w:type="spellStart"/>
-      <w:r>
-        <w:rPr>
-          <w:rFonts w:ascii="Helvetica Neue Thin" w:hAnsi="Helvetica Neue Thin"/>
-          <w:sz w:val="36"/>
-          <w:szCs w:val="36"/>
-        </w:rPr>
-        <w:t>elementos</w:t>
-      </w:r>
-      <w:proofErr w:type="spellEnd"/>
-      <w:r>
-        <w:rPr>
-          <w:rFonts w:ascii="Helvetica Neue Thin" w:hAnsi="Helvetica Neue Thin"/>
-          <w:sz w:val="36"/>
-          <w:szCs w:val="36"/>
-        </w:rPr>
-        <w:t xml:space="preserve"> sob </w:t>
-      </w:r>
-      <w:proofErr w:type="spellStart"/>
-      <w:r>
-        <w:rPr>
-          <w:rFonts w:ascii="Helvetica Neue Thin" w:hAnsi="Helvetica Neue Thin"/>
-          <w:sz w:val="36"/>
-          <w:szCs w:val="36"/>
-        </w:rPr>
-        <w:t>investigação</w:t>
-      </w:r>
-      <w:proofErr w:type="spellEnd"/>
-      <w:r>
-        <w:rPr>
-          <w:rFonts w:ascii="Helvetica Neue Thin" w:hAnsi="Helvetica Neue Thin"/>
-          <w:sz w:val="36"/>
-          <w:szCs w:val="36"/>
-        </w:rPr>
-        <w:t xml:space="preserve">. </w:t>
-      </w:r>
-      <w:proofErr w:type="spellStart"/>
+      <w:r>
+        <w:rPr>
+          <w:rFonts w:ascii="Helvetica Neue Thin" w:hAnsi="Helvetica Neue Thin"/>
+          <w:sz w:val="36"/>
+          <w:szCs w:val="36"/>
+          <w:lang w:val="pt-BR"/>
+        </w:rPr>
+        <w:t xml:space="preserve"> é o conjunto de todos os elementos sob investigação. </w:t>
+      </w:r>
       <w:r>
         <w:rPr>
           <w:rFonts w:ascii="Helvetica Neue Light" w:hAnsi="Helvetica Neue Light"/>
           <w:sz w:val="36"/>
           <w:szCs w:val="36"/>
+          <w:lang w:val="pt-BR"/>
         </w:rPr>
         <w:t>Amostra</w:t>
       </w:r>
-      <w:proofErr w:type="spellEnd"/>
-      <w:r>
-        <w:rPr>
-          <w:rFonts w:ascii="Helvetica Neue Thin" w:hAnsi="Helvetica Neue Thin"/>
-          <w:sz w:val="36"/>
-          <w:szCs w:val="36"/>
-        </w:rPr>
-        <w:t xml:space="preserve"> é </w:t>
-      </w:r>
-      <w:proofErr w:type="spellStart"/>
-      <w:r>
-        <w:rPr>
-          <w:rFonts w:ascii="Helvetica Neue Thin" w:hAnsi="Helvetica Neue Thin"/>
-          <w:sz w:val="36"/>
-          <w:szCs w:val="36"/>
-        </w:rPr>
-        <w:t>qualquer</w:t>
-      </w:r>
-      <w:proofErr w:type="spellEnd"/>
-      <w:r>
-        <w:rPr>
-          <w:rFonts w:ascii="Helvetica Neue Thin" w:hAnsi="Helvetica Neue Thin"/>
-          <w:sz w:val="36"/>
-          <w:szCs w:val="36"/>
-        </w:rPr>
-        <w:t xml:space="preserve"> </w:t>
-      </w:r>
-      <w:proofErr w:type="spellStart"/>
-      <w:r>
-        <w:rPr>
-          <w:rFonts w:ascii="Helvetica Neue Thin" w:hAnsi="Helvetica Neue Thin"/>
-          <w:sz w:val="36"/>
-          <w:szCs w:val="36"/>
-        </w:rPr>
-        <w:t>subconjunto</w:t>
-      </w:r>
-      <w:proofErr w:type="spellEnd"/>
-      <w:r>
-        <w:rPr>
-          <w:rFonts w:ascii="Helvetica Neue Thin" w:hAnsi="Helvetica Neue Thin"/>
-          <w:sz w:val="36"/>
-          <w:szCs w:val="36"/>
-        </w:rPr>
-        <w:t xml:space="preserve"> da </w:t>
-      </w:r>
-      <w:proofErr w:type="spellStart"/>
-      <w:r>
-        <w:rPr>
-          <w:rFonts w:ascii="Helvetica Neue Thin" w:hAnsi="Helvetica Neue Thin"/>
-          <w:sz w:val="36"/>
-          <w:szCs w:val="36"/>
-        </w:rPr>
-        <w:t>população</w:t>
-      </w:r>
-      <w:proofErr w:type="spellEnd"/>
-      <w:r>
-        <w:rPr>
-          <w:rFonts w:ascii="Helvetica Neue Thin" w:hAnsi="Helvetica Neue Thin"/>
-          <w:sz w:val="36"/>
-          <w:szCs w:val="36"/>
-        </w:rPr>
-        <w:t>.</w:t>
-      </w:r>
-    </w:p>
-    <w:p>
-      <w:pPr>
-        <w:ind w:left="709"/>
-        <w:jc w:val="both"/>
-        <w:rPr>
-          <w:rFonts w:ascii="Helvetica Neue Thin" w:hAnsi="Helvetica Neue Thin"/>
-          <w:sz w:val="36"/>
-          <w:szCs w:val="36"/>
-        </w:rPr>
-      </w:pPr>
+      <w:r>
+        <w:rPr>
+          <w:rFonts w:ascii="Helvetica Neue Thin" w:hAnsi="Helvetica Neue Thin"/>
+          <w:sz w:val="36"/>
+          <w:szCs w:val="36"/>
+          <w:lang w:val="pt-BR"/>
+        </w:rPr>
+        <w:t xml:space="preserve"> é qualquer subconjunto da população.</w:t>
+      </w:r>
     </w:p>
     <w:p>
       <w:pPr>
@@ -943,7 +778,25 @@
           <w:szCs w:val="36"/>
           <w:lang w:val="pt-BR"/>
         </w:rPr>
-        <w:t xml:space="preserve">Obtida uma amostra, muitas vezes desejamos usá-la para estudar alguma característica específica população. Por exemplo, se quiséssemos saber a média das alturas da população brasileira, poderíamos coletar uma amostra e </w:t>
+        <w:t xml:space="preserve">Obtida uma amostra, muitas vezes desejamos usá-la para estudar alguma característica específica </w:t>
+      </w:r>
+      <w:r>
+        <w:rPr>
+          <w:rFonts w:ascii="Helvetica Neue Thin" w:hAnsi="Helvetica Neue Thin"/>
+          <w:sz w:val="36"/>
+          <w:szCs w:val="36"/>
+          <w:lang w:val="pt-BR"/>
+        </w:rPr>
+        <w:t xml:space="preserve">da </w:t>
+      </w:r>
+      <w:r>
+        <w:rPr>
+          <w:rFonts w:ascii="Helvetica Neue Thin" w:hAnsi="Helvetica Neue Thin"/>
+          <w:sz w:val="36"/>
+          <w:szCs w:val="36"/>
+          <w:lang w:val="pt-BR"/>
+        </w:rPr>
+        <w:t xml:space="preserve">população. Por exemplo, se quiséssemos saber a média das alturas da população brasileira, poderíamos coletar uma amostra e </w:t>
       </w:r>
       <w:r>
         <w:rPr>
@@ -983,6 +836,7 @@
           <w:rFonts w:ascii="Helvetica Neue Thin" w:hAnsi="Helvetica Neue Thin"/>
           <w:sz w:val="36"/>
           <w:szCs w:val="36"/>
+          <w:lang w:val="pt-BR"/>
         </w:rPr>
       </w:pPr>
       <w:r>
@@ -993,124 +847,33 @@
         </w:rPr>
         <w:t xml:space="preserve"> </w:t>
       </w:r>
-      <w:proofErr w:type="spellStart"/>
       <w:r>
         <w:rPr>
           <w:rFonts w:ascii="Helvetica Neue Light" w:hAnsi="Helvetica Neue Light"/>
           <w:sz w:val="36"/>
           <w:szCs w:val="36"/>
-        </w:rPr>
-        <w:t>Definição</w:t>
-      </w:r>
-      <w:proofErr w:type="spellEnd"/>
-      <w:r>
-        <w:rPr>
-          <w:rFonts w:ascii="Helvetica Neue Light" w:hAnsi="Helvetica Neue Light"/>
-          <w:sz w:val="36"/>
-          <w:szCs w:val="36"/>
-        </w:rPr>
-        <w:t>:</w:t>
-      </w:r>
-      <w:r>
-        <w:rPr>
-          <w:rFonts w:ascii="Helvetica Neue Thin" w:hAnsi="Helvetica Neue Thin"/>
-          <w:sz w:val="36"/>
-          <w:szCs w:val="36"/>
-        </w:rPr>
-        <w:t xml:space="preserve"> Uma </w:t>
-      </w:r>
-      <w:proofErr w:type="spellStart"/>
-      <w:r>
-        <w:rPr>
-          <w:rFonts w:ascii="Helvetica Neue Thin" w:hAnsi="Helvetica Neue Thin"/>
-          <w:sz w:val="36"/>
-          <w:szCs w:val="36"/>
-        </w:rPr>
-        <w:t>estatística</w:t>
-      </w:r>
-      <w:proofErr w:type="spellEnd"/>
-      <w:r>
-        <w:rPr>
-          <w:rFonts w:ascii="Helvetica Neue Thin" w:hAnsi="Helvetica Neue Thin"/>
-          <w:sz w:val="36"/>
-          <w:szCs w:val="36"/>
-        </w:rPr>
-        <w:t xml:space="preserve"> é </w:t>
-      </w:r>
-      <w:proofErr w:type="spellStart"/>
-      <w:r>
-        <w:rPr>
-          <w:rFonts w:ascii="Helvetica Neue Thin" w:hAnsi="Helvetica Neue Thin"/>
-          <w:sz w:val="36"/>
-          <w:szCs w:val="36"/>
-        </w:rPr>
-        <w:t>uma</w:t>
-      </w:r>
-      <w:proofErr w:type="spellEnd"/>
-      <w:r>
-        <w:rPr>
-          <w:rFonts w:ascii="Helvetica Neue Thin" w:hAnsi="Helvetica Neue Thin"/>
-          <w:sz w:val="36"/>
-          <w:szCs w:val="36"/>
-        </w:rPr>
-        <w:t xml:space="preserve"> </w:t>
-      </w:r>
-      <w:proofErr w:type="spellStart"/>
-      <w:r>
-        <w:rPr>
-          <w:rFonts w:ascii="Helvetica Neue Thin" w:hAnsi="Helvetica Neue Thin"/>
-          <w:sz w:val="36"/>
-          <w:szCs w:val="36"/>
-        </w:rPr>
-        <w:t>característica</w:t>
-      </w:r>
-      <w:proofErr w:type="spellEnd"/>
-      <w:r>
-        <w:rPr>
-          <w:rFonts w:ascii="Helvetica Neue Thin" w:hAnsi="Helvetica Neue Thin"/>
-          <w:sz w:val="36"/>
-          <w:szCs w:val="36"/>
-        </w:rPr>
-        <w:t xml:space="preserve"> da </w:t>
-      </w:r>
-      <w:proofErr w:type="spellStart"/>
-      <w:r>
-        <w:rPr>
-          <w:rFonts w:ascii="Helvetica Neue Thin" w:hAnsi="Helvetica Neue Thin"/>
-          <w:sz w:val="36"/>
-          <w:szCs w:val="36"/>
-        </w:rPr>
-        <w:t>amostra</w:t>
-      </w:r>
-      <w:proofErr w:type="spellEnd"/>
-      <w:r>
-        <w:rPr>
-          <w:rFonts w:ascii="Helvetica Neue Thin" w:hAnsi="Helvetica Neue Thin"/>
-          <w:sz w:val="36"/>
-          <w:szCs w:val="36"/>
-        </w:rPr>
-        <w:t xml:space="preserve">. </w:t>
-      </w:r>
-    </w:p>
-    <w:p>
-      <w:pPr>
-        <w:ind w:left="709"/>
-        <w:jc w:val="both"/>
-        <w:rPr>
-          <w:rFonts w:ascii="Helvetica Neue Light" w:hAnsi="Helvetica Neue Light"/>
-          <w:sz w:val="36"/>
-          <w:szCs w:val="36"/>
-        </w:rPr>
-      </w:pPr>
-    </w:p>
-    <w:p>
-      <w:pPr>
-        <w:ind w:left="709"/>
-        <w:jc w:val="both"/>
-        <w:rPr>
-          <w:rFonts w:ascii="Helvetica Neue Thin" w:hAnsi="Helvetica Neue Thin"/>
-          <w:sz w:val="36"/>
-          <w:szCs w:val="36"/>
+          <w:lang w:val="pt-BR"/>
+        </w:rPr>
+        <w:t>Definição:</w:t>
+      </w:r>
+      <w:r>
+        <w:rPr>
+          <w:rFonts w:ascii="Helvetica Neue Thin" w:hAnsi="Helvetica Neue Thin"/>
+          <w:sz w:val="36"/>
+          <w:szCs w:val="36"/>
+          <w:lang w:val="pt-BR"/>
+        </w:rPr>
+        <w:t xml:space="preserve"> Uma estatística é uma característica da amostra. </w:t>
+      </w:r>
+    </w:p>
+    <w:p>
+      <w:pPr>
+        <w:jc w:val="both"/>
+        <w:rPr>
+          <w:rFonts w:ascii="Helvetica Neue Thin" w:hAnsi="Helvetica Neue Thin"/>
+          <w:sz w:val="36"/>
+          <w:szCs w:val="36"/>
+          <w:lang w:val="pt-BR"/>
         </w:rPr>
       </w:pPr>
     </w:p>
@@ -1122,87 +885,17 @@
           <w:rFonts w:ascii="Helvetica Neue Thin" w:eastAsiaTheme="minorEastAsia" w:hAnsi="Helvetica Neue Thin"/>
           <w:sz w:val="36"/>
           <w:szCs w:val="36"/>
-        </w:rPr>
-      </w:pPr>
-      <w:r>
-        <w:rPr>
-          <w:rFonts w:ascii="Helvetica Neue Thin" w:hAnsi="Helvetica Neue Thin"/>
-          <w:sz w:val="36"/>
-          <w:szCs w:val="36"/>
-        </w:rPr>
-        <w:t xml:space="preserve">Uma </w:t>
-      </w:r>
-      <w:proofErr w:type="spellStart"/>
-      <w:r>
-        <w:rPr>
-          <w:rFonts w:ascii="Helvetica Neue Thin" w:hAnsi="Helvetica Neue Thin"/>
-          <w:sz w:val="36"/>
-          <w:szCs w:val="36"/>
-        </w:rPr>
-        <w:t>estatística</w:t>
-      </w:r>
-      <w:proofErr w:type="spellEnd"/>
-      <w:r>
-        <w:rPr>
-          <w:rFonts w:ascii="Helvetica Neue Thin" w:hAnsi="Helvetica Neue Thin"/>
-          <w:sz w:val="36"/>
-          <w:szCs w:val="36"/>
-        </w:rPr>
-        <w:t xml:space="preserve"> é </w:t>
-      </w:r>
-      <w:proofErr w:type="spellStart"/>
-      <w:r>
-        <w:rPr>
-          <w:rFonts w:ascii="Helvetica Neue Thin" w:hAnsi="Helvetica Neue Thin"/>
-          <w:sz w:val="36"/>
-          <w:szCs w:val="36"/>
-        </w:rPr>
-        <w:t>uma</w:t>
-      </w:r>
-      <w:proofErr w:type="spellEnd"/>
-      <w:r>
-        <w:rPr>
-          <w:rFonts w:ascii="Helvetica Neue Thin" w:hAnsi="Helvetica Neue Thin"/>
-          <w:sz w:val="36"/>
-          <w:szCs w:val="36"/>
-        </w:rPr>
-        <w:t xml:space="preserve"> </w:t>
-      </w:r>
-      <w:proofErr w:type="spellStart"/>
-      <w:r>
-        <w:rPr>
-          <w:rFonts w:ascii="Helvetica Neue Thin" w:hAnsi="Helvetica Neue Thin"/>
-          <w:sz w:val="36"/>
-          <w:szCs w:val="36"/>
-        </w:rPr>
-        <w:t>função</w:t>
-      </w:r>
-      <w:proofErr w:type="spellEnd"/>
-      <w:r>
-        <w:rPr>
-          <w:rFonts w:ascii="Helvetica Neue Thin" w:hAnsi="Helvetica Neue Thin"/>
-          <w:sz w:val="36"/>
-          <w:szCs w:val="36"/>
-        </w:rPr>
-        <w:t xml:space="preserve"> das </w:t>
-      </w:r>
-      <w:proofErr w:type="spellStart"/>
-      <w:r>
-        <w:rPr>
-          <w:rFonts w:ascii="Helvetica Neue Thin" w:hAnsi="Helvetica Neue Thin"/>
-          <w:sz w:val="36"/>
-          <w:szCs w:val="36"/>
-        </w:rPr>
-        <w:t>observações</w:t>
-      </w:r>
-      <w:proofErr w:type="spellEnd"/>
-      <w:r>
-        <w:rPr>
-          <w:rFonts w:ascii="Helvetica Neue Thin" w:hAnsi="Helvetica Neue Thin"/>
-          <w:sz w:val="36"/>
-          <w:szCs w:val="36"/>
-        </w:rPr>
-        <w:t xml:space="preserve"> </w:t>
+          <w:lang w:val="pt-BR"/>
+        </w:rPr>
+      </w:pPr>
+      <w:r>
+        <w:rPr>
+          <w:rFonts w:ascii="Helvetica Neue Thin" w:hAnsi="Helvetica Neue Thin"/>
+          <w:sz w:val="36"/>
+          <w:szCs w:val="36"/>
+          <w:lang w:val="pt-BR"/>
+        </w:rPr>
+        <w:t xml:space="preserve">Uma estatística é uma função das observações </w:t>
       </w:r>
       <m:oMath>
         <m:sSub>
@@ -1223,8 +916,9 @@
                 <w:rFonts w:ascii="Cambria Math" w:hAnsi="Cambria Math"/>
                 <w:sz w:val="36"/>
                 <w:szCs w:val="36"/>
+                <w:lang w:val="pt-BR"/>
               </w:rPr>
-              <m:t>X</m:t>
+              <m:t>x</m:t>
             </m:r>
           </m:e>
           <m:sub>
@@ -1233,6 +927,7 @@
                 <w:rFonts w:ascii="Cambria Math" w:hAnsi="Cambria Math"/>
                 <w:sz w:val="36"/>
                 <w:szCs w:val="36"/>
+                <w:lang w:val="pt-BR"/>
               </w:rPr>
               <m:t>1</m:t>
             </m:r>
@@ -1243,6 +938,7 @@
             <w:rFonts w:ascii="Cambria Math" w:hAnsi="Cambria Math"/>
             <w:sz w:val="36"/>
             <w:szCs w:val="36"/>
+            <w:lang w:val="pt-BR"/>
           </w:rPr>
           <m:t>,</m:t>
         </m:r>
@@ -1264,8 +960,9 @@
                 <w:rFonts w:ascii="Cambria Math" w:hAnsi="Cambria Math"/>
                 <w:sz w:val="36"/>
                 <w:szCs w:val="36"/>
+                <w:lang w:val="pt-BR"/>
               </w:rPr>
-              <m:t>X</m:t>
+              <m:t>x</m:t>
             </m:r>
           </m:e>
           <m:sub>
@@ -1274,6 +971,7 @@
                 <w:rFonts w:ascii="Cambria Math" w:hAnsi="Cambria Math"/>
                 <w:sz w:val="36"/>
                 <w:szCs w:val="36"/>
+                <w:lang w:val="pt-BR"/>
               </w:rPr>
               <m:t>2</m:t>
             </m:r>
@@ -1284,6 +982,7 @@
             <w:rFonts w:ascii="Cambria Math" w:hAnsi="Cambria Math"/>
             <w:sz w:val="36"/>
             <w:szCs w:val="36"/>
+            <w:lang w:val="pt-BR"/>
           </w:rPr>
           <m:t>,...,</m:t>
         </m:r>
@@ -1305,8 +1004,9 @@
                 <w:rFonts w:ascii="Cambria Math" w:hAnsi="Cambria Math"/>
                 <w:sz w:val="36"/>
                 <w:szCs w:val="36"/>
+                <w:lang w:val="pt-BR"/>
               </w:rPr>
-              <m:t>X</m:t>
+              <m:t>x</m:t>
             </m:r>
           </m:e>
           <m:sub>
@@ -1315,6 +1015,7 @@
                 <w:rFonts w:ascii="Cambria Math" w:hAnsi="Cambria Math"/>
                 <w:sz w:val="36"/>
                 <w:szCs w:val="36"/>
+                <w:lang w:val="pt-BR"/>
               </w:rPr>
               <m:t>n</m:t>
             </m:r>
@@ -1325,6 +1026,7 @@
             <w:rFonts w:ascii="Cambria Math" w:hAnsi="Cambria Math"/>
             <w:sz w:val="36"/>
             <w:szCs w:val="36"/>
+            <w:lang w:val="pt-BR"/>
           </w:rPr>
           <m:t>.</m:t>
         </m:r>
@@ -1338,6 +1040,7 @@
           <w:rFonts w:ascii="Helvetica Neue Thin" w:hAnsi="Helvetica Neue Thin"/>
           <w:sz w:val="36"/>
           <w:szCs w:val="36"/>
+          <w:lang w:val="pt-BR"/>
         </w:rPr>
       </w:pPr>
     </w:p>
@@ -1349,87 +1052,17 @@
           <w:rFonts w:ascii="Helvetica Neue Thin" w:hAnsi="Helvetica Neue Thin"/>
           <w:sz w:val="36"/>
           <w:szCs w:val="36"/>
-        </w:rPr>
-      </w:pPr>
-      <w:r>
-        <w:rPr>
-          <w:rFonts w:ascii="Helvetica Neue Thin" w:hAnsi="Helvetica Neue Thin"/>
-          <w:sz w:val="36"/>
-          <w:szCs w:val="36"/>
-        </w:rPr>
-        <w:t xml:space="preserve">As </w:t>
-      </w:r>
-      <w:proofErr w:type="spellStart"/>
-      <w:r>
-        <w:rPr>
-          <w:rFonts w:ascii="Helvetica Neue Thin" w:hAnsi="Helvetica Neue Thin"/>
-          <w:sz w:val="36"/>
-          <w:szCs w:val="36"/>
-        </w:rPr>
-        <w:t>estatísticas</w:t>
-      </w:r>
-      <w:proofErr w:type="spellEnd"/>
-      <w:r>
-        <w:rPr>
-          <w:rFonts w:ascii="Helvetica Neue Thin" w:hAnsi="Helvetica Neue Thin"/>
-          <w:sz w:val="36"/>
-          <w:szCs w:val="36"/>
-        </w:rPr>
-        <w:t xml:space="preserve"> </w:t>
-      </w:r>
-      <w:proofErr w:type="spellStart"/>
-      <w:r>
-        <w:rPr>
-          <w:rFonts w:ascii="Helvetica Neue Thin" w:hAnsi="Helvetica Neue Thin"/>
-          <w:sz w:val="36"/>
-          <w:szCs w:val="36"/>
-        </w:rPr>
-        <w:t>mais</w:t>
-      </w:r>
-      <w:proofErr w:type="spellEnd"/>
-      <w:r>
-        <w:rPr>
-          <w:rFonts w:ascii="Helvetica Neue Thin" w:hAnsi="Helvetica Neue Thin"/>
-          <w:sz w:val="36"/>
-          <w:szCs w:val="36"/>
-        </w:rPr>
-        <w:t xml:space="preserve"> </w:t>
-      </w:r>
-      <w:proofErr w:type="spellStart"/>
-      <w:r>
-        <w:rPr>
-          <w:rFonts w:ascii="Helvetica Neue Thin" w:hAnsi="Helvetica Neue Thin"/>
-          <w:sz w:val="36"/>
-          <w:szCs w:val="36"/>
-        </w:rPr>
-        <w:t>comuns</w:t>
-      </w:r>
-      <w:proofErr w:type="spellEnd"/>
-      <w:r>
-        <w:rPr>
-          <w:rFonts w:ascii="Helvetica Neue Thin" w:hAnsi="Helvetica Neue Thin"/>
-          <w:sz w:val="36"/>
-          <w:szCs w:val="36"/>
-        </w:rPr>
-        <w:t xml:space="preserve"> </w:t>
-      </w:r>
-      <w:proofErr w:type="spellStart"/>
-      <w:r>
-        <w:rPr>
-          <w:rFonts w:ascii="Helvetica Neue Thin" w:hAnsi="Helvetica Neue Thin"/>
-          <w:sz w:val="36"/>
-          <w:szCs w:val="36"/>
-        </w:rPr>
-        <w:t>são</w:t>
-      </w:r>
-      <w:proofErr w:type="spellEnd"/>
-      <w:r>
-        <w:rPr>
-          <w:rFonts w:ascii="Helvetica Neue Thin" w:hAnsi="Helvetica Neue Thin"/>
-          <w:sz w:val="36"/>
-          <w:szCs w:val="36"/>
-        </w:rPr>
-        <w:t>:</w:t>
+          <w:lang w:val="pt-BR"/>
+        </w:rPr>
+      </w:pPr>
+      <w:r>
+        <w:rPr>
+          <w:rFonts w:ascii="Helvetica Neue Thin" w:hAnsi="Helvetica Neue Thin"/>
+          <w:sz w:val="36"/>
+          <w:szCs w:val="36"/>
+          <w:lang w:val="pt-BR"/>
+        </w:rPr>
+        <w:t>As estatísticas mais comuns são:</w:t>
       </w:r>
     </w:p>
     <w:p>
@@ -1440,6 +1073,7 @@
           <w:rFonts w:ascii="Helvetica Neue Thin" w:hAnsi="Helvetica Neue Thin"/>
           <w:sz w:val="36"/>
           <w:szCs w:val="36"/>
+          <w:lang w:val="pt-BR"/>
         </w:rPr>
       </w:pPr>
     </w:p>
@@ -1451,6 +1085,7 @@
           <w:rFonts w:ascii="Helvetica Neue Thin" w:eastAsiaTheme="minorEastAsia" w:hAnsi="Helvetica Neue Thin" w:cstheme="minorBidi"/>
           <w:sz w:val="36"/>
           <w:szCs w:val="36"/>
+          <w:lang w:val="pt-BR"/>
         </w:rPr>
       </w:pPr>
       <m:oMathPara>
@@ -1474,6 +1109,7 @@
                   <w:rFonts w:ascii="Cambria Math" w:hAnsi="Cambria Math"/>
                   <w:sz w:val="36"/>
                   <w:szCs w:val="36"/>
+                  <w:lang w:val="pt-BR"/>
                 </w:rPr>
                 <m:t>x</m:t>
               </m:r>
@@ -1484,6 +1120,7 @@
               <w:rFonts w:ascii="Cambria Math" w:hAnsi="Cambria Math"/>
               <w:sz w:val="36"/>
               <w:szCs w:val="36"/>
+              <w:lang w:val="pt-BR"/>
             </w:rPr>
             <m:t>: média da amostra</m:t>
           </m:r>
@@ -1498,6 +1135,7 @@
           <w:rFonts w:ascii="Helvetica Neue Thin" w:eastAsiaTheme="minorEastAsia" w:hAnsi="Helvetica Neue Thin" w:cstheme="minorBidi"/>
           <w:sz w:val="36"/>
           <w:szCs w:val="36"/>
+          <w:lang w:val="pt-BR"/>
         </w:rPr>
       </w:pPr>
       <m:oMathPara>
@@ -1520,6 +1158,7 @@
                   <w:rFonts w:ascii="Cambria Math" w:eastAsiaTheme="minorEastAsia" w:hAnsi="Cambria Math"/>
                   <w:sz w:val="36"/>
                   <w:szCs w:val="36"/>
+                  <w:lang w:val="pt-BR"/>
                 </w:rPr>
                 <m:t>S</m:t>
               </m:r>
@@ -1530,6 +1169,7 @@
                   <w:rFonts w:ascii="Cambria Math" w:eastAsiaTheme="minorEastAsia" w:hAnsi="Cambria Math"/>
                   <w:sz w:val="36"/>
                   <w:szCs w:val="36"/>
+                  <w:lang w:val="pt-BR"/>
                 </w:rPr>
                 <m:t>2</m:t>
               </m:r>
@@ -1540,6 +1180,7 @@
               <w:rFonts w:ascii="Cambria Math" w:eastAsiaTheme="minorEastAsia" w:hAnsi="Cambria Math"/>
               <w:sz w:val="36"/>
               <w:szCs w:val="36"/>
+              <w:lang w:val="pt-BR"/>
             </w:rPr>
             <m:t>:variância da amostra</m:t>
           </m:r>
@@ -1554,6 +1195,7 @@
           <w:rFonts w:ascii="Helvetica Neue Thin" w:eastAsiaTheme="minorEastAsia" w:hAnsi="Helvetica Neue Thin" w:cstheme="minorBidi"/>
           <w:sz w:val="36"/>
           <w:szCs w:val="36"/>
+          <w:lang w:val="pt-BR"/>
         </w:rPr>
       </w:pPr>
       <m:oMathPara>
@@ -1576,6 +1218,7 @@
                   <w:rFonts w:ascii="Cambria Math" w:hAnsi="Cambria Math"/>
                   <w:sz w:val="36"/>
                   <w:szCs w:val="36"/>
+                  <w:lang w:val="pt-BR"/>
                 </w:rPr>
                 <m:t>x</m:t>
               </m:r>
@@ -1589,6 +1232,7 @@
                       <w:i/>
                       <w:sz w:val="36"/>
                       <w:szCs w:val="36"/>
+                      <w:lang w:val="pt-BR"/>
                     </w:rPr>
                   </m:ctrlPr>
                 </m:dPr>
@@ -1598,6 +1242,7 @@
                       <w:rFonts w:ascii="Cambria Math" w:hAnsi="Cambria Math"/>
                       <w:sz w:val="36"/>
                       <w:szCs w:val="36"/>
+                      <w:lang w:val="pt-BR"/>
                     </w:rPr>
                     <m:t>1</m:t>
                   </m:r>
@@ -1610,6 +1255,7 @@
               <w:rFonts w:ascii="Cambria Math" w:hAnsi="Cambria Math"/>
               <w:sz w:val="36"/>
               <w:szCs w:val="36"/>
+              <w:lang w:val="pt-BR"/>
             </w:rPr>
             <m:t>:o menor valor da amostra</m:t>
           </m:r>
@@ -1624,6 +1270,7 @@
           <w:rFonts w:ascii="Helvetica Neue Thin" w:eastAsiaTheme="minorEastAsia" w:hAnsi="Helvetica Neue Thin" w:cstheme="minorBidi"/>
           <w:sz w:val="36"/>
           <w:szCs w:val="36"/>
+          <w:lang w:val="pt-BR"/>
         </w:rPr>
       </w:pPr>
       <m:oMathPara>
@@ -1646,6 +1293,7 @@
                   <w:rFonts w:ascii="Cambria Math" w:eastAsiaTheme="minorEastAsia" w:hAnsi="Cambria Math"/>
                   <w:sz w:val="36"/>
                   <w:szCs w:val="36"/>
+                  <w:lang w:val="pt-BR"/>
                 </w:rPr>
                 <m:t>x</m:t>
               </m:r>
@@ -1659,6 +1307,7 @@
                       <w:i/>
                       <w:sz w:val="36"/>
                       <w:szCs w:val="36"/>
+                      <w:lang w:val="pt-BR"/>
                     </w:rPr>
                   </m:ctrlPr>
                 </m:dPr>
@@ -1668,6 +1317,7 @@
                       <w:rFonts w:ascii="Cambria Math" w:eastAsiaTheme="minorEastAsia" w:hAnsi="Cambria Math"/>
                       <w:sz w:val="36"/>
                       <w:szCs w:val="36"/>
+                      <w:lang w:val="pt-BR"/>
                     </w:rPr>
                     <m:t>n</m:t>
                   </m:r>
@@ -1680,6 +1330,7 @@
               <w:rFonts w:ascii="Cambria Math" w:eastAsiaTheme="minorEastAsia" w:hAnsi="Cambria Math"/>
               <w:sz w:val="36"/>
               <w:szCs w:val="36"/>
+              <w:lang w:val="pt-BR"/>
             </w:rPr>
             <m:t>:o maior valor da amostra</m:t>
           </m:r>
@@ -1694,6 +1345,7 @@
           <w:rFonts w:ascii="Helvetica Neue Thin" w:eastAsiaTheme="minorEastAsia" w:hAnsi="Helvetica Neue Thin"/>
           <w:sz w:val="36"/>
           <w:szCs w:val="36"/>
+          <w:lang w:val="pt-BR"/>
         </w:rPr>
       </w:pPr>
       <m:oMathPara>
@@ -1716,6 +1368,7 @@
                   <w:rFonts w:ascii="Cambria Math" w:eastAsiaTheme="minorEastAsia" w:hAnsi="Cambria Math"/>
                   <w:sz w:val="36"/>
                   <w:szCs w:val="36"/>
+                  <w:lang w:val="pt-BR"/>
                 </w:rPr>
                 <m:t>x</m:t>
               </m:r>
@@ -1726,6 +1379,7 @@
                   <w:rFonts w:ascii="Cambria Math" w:eastAsiaTheme="minorEastAsia" w:hAnsi="Cambria Math"/>
                   <w:sz w:val="36"/>
                   <w:szCs w:val="36"/>
+                  <w:lang w:val="pt-BR"/>
                 </w:rPr>
                 <m:t>(i)</m:t>
               </m:r>
@@ -1736,16 +1390,9 @@
               <w:rFonts w:ascii="Cambria Math" w:eastAsiaTheme="minorEastAsia" w:hAnsi="Cambria Math"/>
               <w:sz w:val="36"/>
               <w:szCs w:val="36"/>
+              <w:lang w:val="pt-BR"/>
             </w:rPr>
-            <m:t>:a i-ésima</m:t>
-          </m:r>
-          <m:r>
-            <w:rPr>
-              <w:rFonts w:ascii="Cambria Math" w:eastAsiaTheme="minorEastAsia" w:hAnsi="Cambria Math"/>
-              <w:sz w:val="36"/>
-              <w:szCs w:val="36"/>
-            </w:rPr>
-            <m:t xml:space="preserve"> maior observação da amostra</m:t>
+            <m:t>:a i-ésima maior observação da amostra</m:t>
           </m:r>
         </m:oMath>
       </m:oMathPara>
@@ -1757,6 +1404,7 @@
           <w:rFonts w:ascii="Helvetica Neue Thin" w:eastAsiaTheme="minorEastAsia" w:hAnsi="Helvetica Neue Thin" w:cstheme="minorBidi"/>
           <w:sz w:val="36"/>
           <w:szCs w:val="36"/>
+          <w:lang w:val="pt-BR"/>
         </w:rPr>
       </w:pPr>
       <m:oMathPara>
@@ -1766,6 +1414,7 @@
               <w:rFonts w:ascii="Cambria Math" w:eastAsiaTheme="minorEastAsia" w:hAnsi="Cambria Math"/>
               <w:sz w:val="36"/>
               <w:szCs w:val="36"/>
+              <w:lang w:val="pt-BR"/>
             </w:rPr>
             <m:t>Quantis empíricos (q</m:t>
           </m:r>
@@ -1777,6 +1426,7 @@
                   <w:i/>
                   <w:sz w:val="36"/>
                   <w:szCs w:val="36"/>
+                  <w:lang w:val="pt-BR"/>
                 </w:rPr>
               </m:ctrlPr>
             </m:dPr>
@@ -1786,6 +1436,7 @@
                   <w:rFonts w:ascii="Cambria Math" w:eastAsiaTheme="minorEastAsia" w:hAnsi="Cambria Math"/>
                   <w:sz w:val="36"/>
                   <w:szCs w:val="36"/>
+                  <w:lang w:val="pt-BR"/>
                 </w:rPr>
                 <m:t>p</m:t>
               </m:r>
@@ -1796,6 +1447,7 @@
               <w:rFonts w:ascii="Cambria Math" w:eastAsiaTheme="minorEastAsia" w:hAnsi="Cambria Math"/>
               <w:sz w:val="36"/>
               <w:szCs w:val="36"/>
+              <w:lang w:val="pt-BR"/>
             </w:rPr>
             <m:t>)</m:t>
           </m:r>
@@ -1810,6 +1462,7 @@
           <w:rFonts w:ascii="Helvetica Neue Light" w:hAnsi="Helvetica Neue Light"/>
           <w:sz w:val="36"/>
           <w:szCs w:val="36"/>
+          <w:lang w:val="pt-BR"/>
         </w:rPr>
       </w:pPr>
     </w:p>
@@ -1824,6 +1477,7 @@
           <w:rFonts w:ascii="Helvetica Neue Light" w:hAnsi="Helvetica Neue Light"/>
           <w:sz w:val="36"/>
           <w:szCs w:val="36"/>
+          <w:lang w:val="pt-BR"/>
         </w:rPr>
       </w:pPr>
     </w:p>
@@ -1835,6 +1489,7 @@
           <w:rFonts w:ascii="Helvetica Neue Light" w:hAnsi="Helvetica Neue Light"/>
           <w:sz w:val="36"/>
           <w:szCs w:val="36"/>
+          <w:lang w:val="pt-BR"/>
         </w:rPr>
       </w:pPr>
     </w:p>
@@ -1846,6 +1501,7 @@
           <w:rFonts w:ascii="Helvetica Neue Light" w:hAnsi="Helvetica Neue Light"/>
           <w:sz w:val="36"/>
           <w:szCs w:val="36"/>
+          <w:lang w:val="pt-BR"/>
         </w:rPr>
       </w:pPr>
       <w:r>
@@ -1853,90 +1509,20 @@
           <w:rFonts w:ascii="Helvetica Neue Light" w:hAnsi="Helvetica Neue Light"/>
           <w:sz w:val="36"/>
           <w:szCs w:val="36"/>
-        </w:rPr>
-        <w:t xml:space="preserve">E </w:t>
-      </w:r>
-      <w:proofErr w:type="spellStart"/>
-      <w:r>
+          <w:lang w:val="pt-BR"/>
+        </w:rPr>
+        <w:t>E quanto às características da população?</w:t>
+      </w:r>
+    </w:p>
+    <w:p>
+      <w:pPr>
+        <w:ind w:left="709"/>
+        <w:jc w:val="both"/>
         <w:rPr>
           <w:rFonts w:ascii="Helvetica Neue Light" w:hAnsi="Helvetica Neue Light"/>
           <w:sz w:val="36"/>
           <w:szCs w:val="36"/>
-        </w:rPr>
-        <w:t>quanto</w:t>
-      </w:r>
-      <w:proofErr w:type="spellEnd"/>
-      <w:r>
-        <w:rPr>
-          <w:rFonts w:ascii="Helvetica Neue Light" w:hAnsi="Helvetica Neue Light"/>
-          <w:sz w:val="36"/>
-          <w:szCs w:val="36"/>
-        </w:rPr>
-        <w:t xml:space="preserve"> </w:t>
-      </w:r>
-      <w:proofErr w:type="spellStart"/>
-      <w:r>
-        <w:rPr>
-          <w:rFonts w:ascii="Helvetica Neue Light" w:hAnsi="Helvetica Neue Light"/>
-          <w:sz w:val="36"/>
-          <w:szCs w:val="36"/>
-        </w:rPr>
-        <w:t>às</w:t>
-      </w:r>
-      <w:proofErr w:type="spellEnd"/>
-      <w:r>
-        <w:rPr>
-          <w:rFonts w:ascii="Helvetica Neue Light" w:hAnsi="Helvetica Neue Light"/>
-          <w:sz w:val="36"/>
-          <w:szCs w:val="36"/>
-        </w:rPr>
-        <w:t xml:space="preserve"> </w:t>
-      </w:r>
-      <w:proofErr w:type="spellStart"/>
-      <w:r>
-        <w:rPr>
-          <w:rFonts w:ascii="Helvetica Neue Light" w:hAnsi="Helvetica Neue Light"/>
-          <w:sz w:val="36"/>
-          <w:szCs w:val="36"/>
-        </w:rPr>
-        <w:t>características</w:t>
-      </w:r>
-      <w:proofErr w:type="spellEnd"/>
-      <w:r>
-        <w:rPr>
-          <w:rFonts w:ascii="Helvetica Neue Light" w:hAnsi="Helvetica Neue Light"/>
-          <w:sz w:val="36"/>
-          <w:szCs w:val="36"/>
-        </w:rPr>
-        <w:t xml:space="preserve"> da </w:t>
-      </w:r>
-      <w:proofErr w:type="spellStart"/>
-      <w:r>
-        <w:rPr>
-          <w:rFonts w:ascii="Helvetica Neue Light" w:hAnsi="Helvetica Neue Light"/>
-          <w:sz w:val="36"/>
-          <w:szCs w:val="36"/>
-        </w:rPr>
-        <w:t>população</w:t>
-      </w:r>
-      <w:proofErr w:type="spellEnd"/>
-      <w:r>
-        <w:rPr>
-          <w:rFonts w:ascii="Helvetica Neue Light" w:hAnsi="Helvetica Neue Light"/>
-          <w:sz w:val="36"/>
-          <w:szCs w:val="36"/>
-        </w:rPr>
-        <w:t>?</w:t>
-      </w:r>
-    </w:p>
-    <w:p>
-      <w:pPr>
-        <w:ind w:left="709"/>
-        <w:jc w:val="both"/>
-        <w:rPr>
-          <w:rFonts w:ascii="Helvetica Neue Light" w:hAnsi="Helvetica Neue Light"/>
-          <w:sz w:val="36"/>
-          <w:szCs w:val="36"/>
+          <w:lang w:val="pt-BR"/>
         </w:rPr>
       </w:pPr>
     </w:p>
@@ -1948,185 +1534,26 @@
           <w:rFonts w:ascii="Helvetica Neue Thin" w:hAnsi="Helvetica Neue Thin"/>
           <w:sz w:val="36"/>
           <w:szCs w:val="36"/>
-        </w:rPr>
-      </w:pPr>
-      <w:proofErr w:type="spellStart"/>
+          <w:lang w:val="pt-BR"/>
+        </w:rPr>
+      </w:pPr>
       <w:r>
         <w:rPr>
           <w:rFonts w:ascii="Helvetica Neue Light" w:hAnsi="Helvetica Neue Light"/>
           <w:sz w:val="36"/>
           <w:szCs w:val="36"/>
-        </w:rPr>
-        <w:t>Definição</w:t>
-      </w:r>
-      <w:proofErr w:type="spellEnd"/>
-      <w:r>
-        <w:rPr>
-          <w:rFonts w:ascii="Helvetica Neue Light" w:hAnsi="Helvetica Neue Light"/>
-          <w:sz w:val="36"/>
-          <w:szCs w:val="36"/>
-        </w:rPr>
-        <w:t>:</w:t>
-      </w:r>
-      <w:r>
-        <w:rPr>
-          <w:rFonts w:ascii="Helvetica Neue Thin" w:hAnsi="Helvetica Neue Thin"/>
-          <w:sz w:val="36"/>
-          <w:szCs w:val="36"/>
-        </w:rPr>
-        <w:t xml:space="preserve"> Um</w:t>
-      </w:r>
-      <w:r>
-        <w:rPr>
-          <w:rFonts w:ascii="Helvetica Neue Thin" w:hAnsi="Helvetica Neue Thin"/>
-          <w:sz w:val="36"/>
-          <w:szCs w:val="36"/>
-        </w:rPr>
-        <w:t xml:space="preserve"> </w:t>
-      </w:r>
-      <w:proofErr w:type="spellStart"/>
-      <w:r>
-        <w:rPr>
-          <w:rFonts w:ascii="Helvetica Neue Thin" w:hAnsi="Helvetica Neue Thin"/>
-          <w:sz w:val="36"/>
-          <w:szCs w:val="36"/>
-        </w:rPr>
-        <w:t>parâmetro</w:t>
-      </w:r>
-      <w:proofErr w:type="spellEnd"/>
-      <w:r>
-        <w:rPr>
-          <w:rFonts w:ascii="Helvetica Neue Thin" w:hAnsi="Helvetica Neue Thin"/>
-          <w:sz w:val="36"/>
-          <w:szCs w:val="36"/>
-        </w:rPr>
-        <w:t xml:space="preserve"> é </w:t>
-      </w:r>
-      <w:proofErr w:type="spellStart"/>
-      <w:r>
-        <w:rPr>
-          <w:rFonts w:ascii="Helvetica Neue Thin" w:hAnsi="Helvetica Neue Thin"/>
-          <w:sz w:val="36"/>
-          <w:szCs w:val="36"/>
-        </w:rPr>
-        <w:t>uma</w:t>
-      </w:r>
-      <w:proofErr w:type="spellEnd"/>
-      <w:r>
-        <w:rPr>
-          <w:rFonts w:ascii="Helvetica Neue Thin" w:hAnsi="Helvetica Neue Thin"/>
-          <w:sz w:val="36"/>
-          <w:szCs w:val="36"/>
-        </w:rPr>
-        <w:t xml:space="preserve"> </w:t>
-      </w:r>
-      <w:proofErr w:type="spellStart"/>
-      <w:r>
-        <w:rPr>
-          <w:rFonts w:ascii="Helvetica Neue Thin" w:hAnsi="Helvetica Neue Thin"/>
-          <w:sz w:val="36"/>
-          <w:szCs w:val="36"/>
-        </w:rPr>
-        <w:t>medida</w:t>
-      </w:r>
-      <w:proofErr w:type="spellEnd"/>
-      <w:r>
-        <w:rPr>
-          <w:rFonts w:ascii="Helvetica Neue Thin" w:hAnsi="Helvetica Neue Thin"/>
-          <w:sz w:val="36"/>
-          <w:szCs w:val="36"/>
-        </w:rPr>
-        <w:t xml:space="preserve"> </w:t>
-      </w:r>
-      <w:proofErr w:type="spellStart"/>
-      <w:r>
-        <w:rPr>
-          <w:rFonts w:ascii="Helvetica Neue Thin" w:hAnsi="Helvetica Neue Thin"/>
-          <w:sz w:val="36"/>
-          <w:szCs w:val="36"/>
-        </w:rPr>
-        <w:t>usada</w:t>
-      </w:r>
-      <w:proofErr w:type="spellEnd"/>
-      <w:r>
-        <w:rPr>
-          <w:rFonts w:ascii="Helvetica Neue Thin" w:hAnsi="Helvetica Neue Thin"/>
-          <w:sz w:val="36"/>
-          <w:szCs w:val="36"/>
-        </w:rPr>
-        <w:t xml:space="preserve"> para </w:t>
-      </w:r>
-      <w:proofErr w:type="spellStart"/>
-      <w:r>
-        <w:rPr>
-          <w:rFonts w:ascii="Helvetica Neue Thin" w:hAnsi="Helvetica Neue Thin"/>
-          <w:sz w:val="36"/>
-          <w:szCs w:val="36"/>
-        </w:rPr>
-        <w:t>descrever</w:t>
-      </w:r>
-      <w:proofErr w:type="spellEnd"/>
-      <w:r>
-        <w:rPr>
-          <w:rFonts w:ascii="Helvetica Neue Thin" w:hAnsi="Helvetica Neue Thin"/>
-          <w:sz w:val="36"/>
-          <w:szCs w:val="36"/>
-        </w:rPr>
-        <w:t xml:space="preserve"> </w:t>
-      </w:r>
-      <w:proofErr w:type="spellStart"/>
-      <w:r>
-        <w:rPr>
-          <w:rFonts w:ascii="Helvetica Neue Thin" w:hAnsi="Helvetica Neue Thin"/>
-          <w:sz w:val="36"/>
-          <w:szCs w:val="36"/>
-        </w:rPr>
-        <w:t>uma</w:t>
-      </w:r>
-      <w:proofErr w:type="spellEnd"/>
-      <w:r>
-        <w:rPr>
-          <w:rFonts w:ascii="Helvetica Neue Thin" w:hAnsi="Helvetica Neue Thin"/>
-          <w:sz w:val="36"/>
-          <w:szCs w:val="36"/>
-        </w:rPr>
-        <w:t xml:space="preserve"> </w:t>
-      </w:r>
-      <w:proofErr w:type="spellStart"/>
-      <w:r>
-        <w:rPr>
-          <w:rFonts w:ascii="Helvetica Neue Thin" w:hAnsi="Helvetica Neue Thin"/>
-          <w:sz w:val="36"/>
-          <w:szCs w:val="36"/>
-        </w:rPr>
-        <w:t>característica</w:t>
-      </w:r>
-      <w:proofErr w:type="spellEnd"/>
-      <w:r>
-        <w:rPr>
-          <w:rFonts w:ascii="Helvetica Neue Thin" w:hAnsi="Helvetica Neue Thin"/>
-          <w:sz w:val="36"/>
-          <w:szCs w:val="36"/>
-        </w:rPr>
-        <w:t xml:space="preserve"> da </w:t>
-      </w:r>
-      <w:proofErr w:type="spellStart"/>
-      <w:r>
-        <w:rPr>
-          <w:rFonts w:ascii="Helvetica Neue Thin" w:hAnsi="Helvetica Neue Thin"/>
-          <w:sz w:val="36"/>
-          <w:szCs w:val="36"/>
-        </w:rPr>
-        <w:t>população</w:t>
-      </w:r>
-      <w:proofErr w:type="spellEnd"/>
-      <w:r>
-        <w:rPr>
-          <w:rFonts w:ascii="Helvetica Neue Thin" w:hAnsi="Helvetica Neue Thin"/>
-          <w:sz w:val="36"/>
-          <w:szCs w:val="36"/>
-        </w:rPr>
-        <w:t>.</w:t>
+          <w:lang w:val="pt-BR"/>
+        </w:rPr>
+        <w:t>Definição:</w:t>
+      </w:r>
+      <w:r>
+        <w:rPr>
+          <w:rFonts w:ascii="Helvetica Neue Thin" w:hAnsi="Helvetica Neue Thin"/>
+          <w:sz w:val="36"/>
+          <w:szCs w:val="36"/>
+          <w:lang w:val="pt-BR"/>
+        </w:rPr>
+        <w:t xml:space="preserve"> Um parâmetro é uma medida usada para descrever uma característica da população.</w:t>
       </w:r>
     </w:p>
     <w:p>
@@ -2137,6 +1564,7 @@
           <w:rFonts w:ascii="Helvetica Neue Thin" w:hAnsi="Helvetica Neue Thin"/>
           <w:sz w:val="36"/>
           <w:szCs w:val="36"/>
+          <w:lang w:val="pt-BR"/>
         </w:rPr>
       </w:pPr>
     </w:p>
@@ -2148,241 +1576,44 @@
           <w:rFonts w:ascii="Helvetica Neue Thin" w:hAnsi="Helvetica Neue Thin"/>
           <w:sz w:val="36"/>
           <w:szCs w:val="36"/>
-        </w:rPr>
-      </w:pPr>
-      <w:proofErr w:type="spellStart"/>
-      <w:r>
-        <w:rPr>
-          <w:rFonts w:ascii="Helvetica Neue Thin" w:hAnsi="Helvetica Neue Thin"/>
-          <w:sz w:val="36"/>
-          <w:szCs w:val="36"/>
-        </w:rPr>
-        <w:t>Abaixo</w:t>
-      </w:r>
-      <w:proofErr w:type="spellEnd"/>
-      <w:r>
-        <w:rPr>
-          <w:rFonts w:ascii="Helvetica Neue Thin" w:hAnsi="Helvetica Neue Thin"/>
-          <w:sz w:val="36"/>
-          <w:szCs w:val="36"/>
-        </w:rPr>
-        <w:t xml:space="preserve">, </w:t>
-      </w:r>
-      <w:proofErr w:type="spellStart"/>
-      <w:r>
-        <w:rPr>
-          <w:rFonts w:ascii="Helvetica Neue Thin" w:hAnsi="Helvetica Neue Thin"/>
-          <w:sz w:val="36"/>
-          <w:szCs w:val="36"/>
-        </w:rPr>
-        <w:t>veremos</w:t>
-      </w:r>
-      <w:proofErr w:type="spellEnd"/>
-      <w:r>
-        <w:rPr>
-          <w:rFonts w:ascii="Helvetica Neue Thin" w:hAnsi="Helvetica Neue Thin"/>
-          <w:sz w:val="36"/>
-          <w:szCs w:val="36"/>
+          <w:lang w:val="pt-BR"/>
+        </w:rPr>
+      </w:pPr>
+      <w:r>
+        <w:rPr>
+          <w:rFonts w:ascii="Helvetica Neue Thin" w:hAnsi="Helvetica Neue Thin"/>
+          <w:sz w:val="36"/>
+          <w:szCs w:val="36"/>
+          <w:lang w:val="pt-BR"/>
+        </w:rPr>
+        <w:t>Abaixo, veremos uma tabela que relaciona</w:t>
+      </w:r>
+      <w:r>
+        <w:rPr>
+          <w:rFonts w:ascii="Helvetica Neue Thin" w:hAnsi="Helvetica Neue Thin"/>
+          <w:sz w:val="36"/>
+          <w:szCs w:val="36"/>
+          <w:lang w:val="pt-BR"/>
+        </w:rPr>
+        <w:t xml:space="preserve"> as principais e mais comuns</w:t>
+      </w:r>
+      <w:r>
+        <w:rPr>
+          <w:rFonts w:ascii="Helvetica Neue Thin" w:hAnsi="Helvetica Neue Thin"/>
+          <w:sz w:val="36"/>
+          <w:szCs w:val="36"/>
+          <w:lang w:val="pt-BR"/>
         </w:rPr>
         <w:t xml:space="preserve"> </w:t>
       </w:r>
-      <w:proofErr w:type="spellStart"/>
-      <w:r>
-        <w:rPr>
-          <w:rFonts w:ascii="Helvetica Neue Thin" w:hAnsi="Helvetica Neue Thin"/>
-          <w:sz w:val="36"/>
-          <w:szCs w:val="36"/>
-        </w:rPr>
-        <w:t>uma</w:t>
-      </w:r>
-      <w:proofErr w:type="spellEnd"/>
-      <w:r>
-        <w:rPr>
-          <w:rFonts w:ascii="Helvetica Neue Thin" w:hAnsi="Helvetica Neue Thin"/>
-          <w:sz w:val="36"/>
-          <w:szCs w:val="36"/>
-        </w:rPr>
-        <w:t xml:space="preserve"> </w:t>
-      </w:r>
-      <w:proofErr w:type="spellStart"/>
-      <w:r>
-        <w:rPr>
-          <w:rFonts w:ascii="Helvetica Neue Thin" w:hAnsi="Helvetica Neue Thin"/>
-          <w:sz w:val="36"/>
-          <w:szCs w:val="36"/>
-        </w:rPr>
-        <w:t>tabela</w:t>
-      </w:r>
-      <w:proofErr w:type="spellEnd"/>
-      <w:r>
-        <w:rPr>
-          <w:rFonts w:ascii="Helvetica Neue Thin" w:hAnsi="Helvetica Neue Thin"/>
-          <w:sz w:val="36"/>
-          <w:szCs w:val="36"/>
-        </w:rPr>
-        <w:t xml:space="preserve"> </w:t>
-      </w:r>
-      <w:proofErr w:type="spellStart"/>
-      <w:r>
-        <w:rPr>
-          <w:rFonts w:ascii="Helvetica Neue Thin" w:hAnsi="Helvetica Neue Thin"/>
-          <w:sz w:val="36"/>
-          <w:szCs w:val="36"/>
-        </w:rPr>
-        <w:t>que</w:t>
-      </w:r>
-      <w:proofErr w:type="spellEnd"/>
-      <w:r>
-        <w:rPr>
-          <w:rFonts w:ascii="Helvetica Neue Thin" w:hAnsi="Helvetica Neue Thin"/>
-          <w:sz w:val="36"/>
-          <w:szCs w:val="36"/>
-        </w:rPr>
-        <w:t xml:space="preserve"> </w:t>
-      </w:r>
-      <w:proofErr w:type="spellStart"/>
-      <w:r>
-        <w:rPr>
-          <w:rFonts w:ascii="Helvetica Neue Thin" w:hAnsi="Helvetica Neue Thin"/>
-          <w:sz w:val="36"/>
-          <w:szCs w:val="36"/>
-        </w:rPr>
-        <w:t>relaciona</w:t>
-      </w:r>
-      <w:proofErr w:type="spellEnd"/>
-      <w:r>
-        <w:rPr>
-          <w:rFonts w:ascii="Helvetica Neue Thin" w:hAnsi="Helvetica Neue Thin"/>
-          <w:sz w:val="36"/>
-          <w:szCs w:val="36"/>
-        </w:rPr>
-        <w:t xml:space="preserve"> as </w:t>
-      </w:r>
-      <w:proofErr w:type="spellStart"/>
-      <w:r>
-        <w:rPr>
-          <w:rFonts w:ascii="Helvetica Neue Thin" w:hAnsi="Helvetica Neue Thin"/>
-          <w:sz w:val="36"/>
-          <w:szCs w:val="36"/>
-        </w:rPr>
-        <w:t>principais</w:t>
-      </w:r>
-      <w:proofErr w:type="spellEnd"/>
-      <w:r>
-        <w:rPr>
-          <w:rFonts w:ascii="Helvetica Neue Thin" w:hAnsi="Helvetica Neue Thin"/>
-          <w:sz w:val="36"/>
-          <w:szCs w:val="36"/>
-        </w:rPr>
-        <w:t xml:space="preserve"> e </w:t>
-      </w:r>
-      <w:proofErr w:type="spellStart"/>
-      <w:r>
-        <w:rPr>
-          <w:rFonts w:ascii="Helvetica Neue Thin" w:hAnsi="Helvetica Neue Thin"/>
-          <w:sz w:val="36"/>
-          <w:szCs w:val="36"/>
-        </w:rPr>
-        <w:t>mais</w:t>
-      </w:r>
-      <w:proofErr w:type="spellEnd"/>
-      <w:r>
-        <w:rPr>
-          <w:rFonts w:ascii="Helvetica Neue Thin" w:hAnsi="Helvetica Neue Thin"/>
-          <w:sz w:val="36"/>
-          <w:szCs w:val="36"/>
-        </w:rPr>
-        <w:t xml:space="preserve"> </w:t>
-      </w:r>
-      <w:proofErr w:type="spellStart"/>
-      <w:r>
-        <w:rPr>
-          <w:rFonts w:ascii="Helvetica Neue Thin" w:hAnsi="Helvetica Neue Thin"/>
-          <w:sz w:val="36"/>
-          <w:szCs w:val="36"/>
-        </w:rPr>
-        <w:t>comuns</w:t>
-      </w:r>
-      <w:proofErr w:type="spellEnd"/>
-      <w:r>
-        <w:rPr>
-          <w:rFonts w:ascii="Helvetica Neue Thin" w:hAnsi="Helvetica Neue Thin"/>
-          <w:sz w:val="36"/>
-          <w:szCs w:val="36"/>
-        </w:rPr>
-        <w:t xml:space="preserve"> </w:t>
-      </w:r>
-      <w:proofErr w:type="spellStart"/>
-      <w:r>
-        <w:rPr>
-          <w:rFonts w:ascii="Helvetica Neue Thin" w:hAnsi="Helvetica Neue Thin"/>
-          <w:sz w:val="36"/>
-          <w:szCs w:val="36"/>
-        </w:rPr>
-        <w:t>estatísticas</w:t>
-      </w:r>
-      <w:proofErr w:type="spellEnd"/>
-      <w:r>
-        <w:rPr>
-          <w:rFonts w:ascii="Helvetica Neue Thin" w:hAnsi="Helvetica Neue Thin"/>
-          <w:sz w:val="36"/>
-          <w:szCs w:val="36"/>
-        </w:rPr>
-        <w:t xml:space="preserve"> e com </w:t>
-      </w:r>
-      <w:proofErr w:type="spellStart"/>
-      <w:r>
-        <w:rPr>
-          <w:rFonts w:ascii="Helvetica Neue Thin" w:hAnsi="Helvetica Neue Thin"/>
-          <w:sz w:val="36"/>
-          <w:szCs w:val="36"/>
-        </w:rPr>
-        <w:t>seus</w:t>
-      </w:r>
-      <w:proofErr w:type="spellEnd"/>
-      <w:r>
-        <w:rPr>
-          <w:rFonts w:ascii="Helvetica Neue Thin" w:hAnsi="Helvetica Neue Thin"/>
-          <w:sz w:val="36"/>
-          <w:szCs w:val="36"/>
-        </w:rPr>
-        <w:t xml:space="preserve"> </w:t>
-      </w:r>
-      <w:proofErr w:type="spellStart"/>
-      <w:r>
-        <w:rPr>
-          <w:rFonts w:ascii="Helvetica Neue Thin" w:hAnsi="Helvetica Neue Thin"/>
-          <w:sz w:val="36"/>
-          <w:szCs w:val="36"/>
-        </w:rPr>
-        <w:t>respectivos</w:t>
-      </w:r>
-      <w:proofErr w:type="spellEnd"/>
-      <w:r>
-        <w:rPr>
-          <w:rFonts w:ascii="Helvetica Neue Thin" w:hAnsi="Helvetica Neue Thin"/>
-          <w:sz w:val="36"/>
-          <w:szCs w:val="36"/>
-        </w:rPr>
-        <w:t xml:space="preserve"> </w:t>
-      </w:r>
-      <w:proofErr w:type="spellStart"/>
-      <w:r>
-        <w:rPr>
-          <w:rFonts w:ascii="Helvetica Neue Thin" w:hAnsi="Helvetica Neue Thin"/>
-          <w:sz w:val="36"/>
-          <w:szCs w:val="36"/>
-        </w:rPr>
-        <w:t>parâmetros</w:t>
-      </w:r>
-      <w:proofErr w:type="spellEnd"/>
-      <w:r>
-        <w:rPr>
-          <w:rFonts w:ascii="Helvetica Neue Thin" w:hAnsi="Helvetica Neue Thin"/>
-          <w:sz w:val="36"/>
-          <w:szCs w:val="36"/>
-        </w:rPr>
-        <w:t>.</w:t>
+      <w:r>
+        <w:rPr>
+          <w:rFonts w:ascii="Helvetica Neue Thin" w:hAnsi="Helvetica Neue Thin"/>
+          <w:sz w:val="36"/>
+          <w:szCs w:val="36"/>
+          <w:lang w:val="pt-BR"/>
+        </w:rPr>
+        <w:t>estatísticas e com seus respectivos parâmetros.</w:t>
       </w:r>
     </w:p>
     <w:p>
@@ -2393,6 +1624,7 @@
           <w:rFonts w:ascii="Helvetica Neue Thin" w:hAnsi="Helvetica Neue Thin"/>
           <w:sz w:val="36"/>
           <w:szCs w:val="36"/>
+          <w:lang w:val="pt-BR"/>
         </w:rPr>
       </w:pPr>
     </w:p>
@@ -3067,15 +2299,7 @@
                 <w:color w:val="000000"/>
                 <w:lang w:val="pt-BR"/>
               </w:rPr>
-              <w:t> </w:t>
-            </w:r>
-            <w:r>
-              <w:rPr>
-                <w:rFonts w:ascii="Calibri" w:eastAsia="Times New Roman" w:hAnsi="Calibri"/>
-                <w:color w:val="000000"/>
-                <w:lang w:val="pt-BR"/>
-              </w:rPr>
-              <w:t>N</w:t>
+              <w:t> N</w:t>
             </w:r>
           </w:p>
         </w:tc>
@@ -3107,15 +2331,7 @@
                 <w:color w:val="000000"/>
                 <w:lang w:val="pt-BR"/>
               </w:rPr>
-              <w:t> </w:t>
-            </w:r>
-            <w:r>
-              <w:rPr>
-                <w:rFonts w:ascii="Calibri" w:eastAsia="Times New Roman" w:hAnsi="Calibri"/>
-                <w:color w:val="000000"/>
-                <w:lang w:val="pt-BR"/>
-              </w:rPr>
-              <w:t>n</w:t>
+              <w:t> n</w:t>
             </w:r>
           </w:p>
         </w:tc>
@@ -3185,15 +2401,7 @@
                 <w:color w:val="000000"/>
                 <w:lang w:val="pt-BR"/>
               </w:rPr>
-              <w:t> </w:t>
-            </w:r>
-            <w:r>
-              <w:rPr>
-                <w:rFonts w:ascii="Calibri" w:eastAsia="Times New Roman" w:hAnsi="Calibri"/>
-                <w:color w:val="000000"/>
-                <w:lang w:val="pt-BR"/>
-              </w:rPr>
-              <w:t>p</w:t>
+              <w:t> p</w:t>
             </w:r>
           </w:p>
         </w:tc>
@@ -3321,15 +2529,7 @@
                 <w:color w:val="000000"/>
                 <w:lang w:val="pt-BR"/>
               </w:rPr>
-              <w:t> </w:t>
-            </w:r>
-            <w:r>
-              <w:rPr>
-                <w:rFonts w:ascii="Calibri" w:eastAsia="Times New Roman" w:hAnsi="Calibri"/>
-                <w:color w:val="000000"/>
-                <w:lang w:val="pt-BR"/>
-              </w:rPr>
-              <w:t>Q(p)</w:t>
+              <w:t> Q(p)</w:t>
             </w:r>
           </w:p>
         </w:tc>
@@ -3361,15 +2561,7 @@
                 <w:color w:val="000000"/>
                 <w:lang w:val="pt-BR"/>
               </w:rPr>
-              <w:t> </w:t>
-            </w:r>
-            <w:r>
-              <w:rPr>
-                <w:rFonts w:ascii="Calibri" w:eastAsia="Times New Roman" w:hAnsi="Calibri"/>
-                <w:color w:val="000000"/>
-                <w:lang w:val="pt-BR"/>
-              </w:rPr>
-              <w:t>q(p)</w:t>
+              <w:t> q(p)</w:t>
             </w:r>
           </w:p>
         </w:tc>
@@ -3726,6 +2918,18 @@
     </w:tbl>
     <w:p>
       <w:pPr>
+        <w:ind w:left="709" w:firstLine="425"/>
+        <w:jc w:val="both"/>
+        <w:rPr>
+          <w:rFonts w:ascii="Helvetica Neue Thin" w:hAnsi="Helvetica Neue Thin"/>
+          <w:sz w:val="36"/>
+          <w:szCs w:val="36"/>
+          <w:lang w:val="pt-BR"/>
+        </w:rPr>
+      </w:pPr>
+    </w:p>
+    <w:p>
+      <w:pPr>
         <w:pStyle w:val="ListParagraph"/>
         <w:numPr>
           <w:ilvl w:val="0"/>
@@ -3749,14 +2953,35 @@
     </w:p>
     <w:p>
       <w:pPr>
+        <w:jc w:val="both"/>
+        <w:rPr>
+          <w:rFonts w:ascii="Helvetica Neue Thin" w:hAnsi="Helvetica Neue Thin"/>
+          <w:sz w:val="36"/>
+          <w:szCs w:val="36"/>
+          <w:lang w:val="pt-BR"/>
+        </w:rPr>
+      </w:pPr>
+    </w:p>
+    <w:p>
+      <w:pPr>
         <w:ind w:left="709" w:firstLine="425"/>
         <w:jc w:val="both"/>
         <w:rPr>
           <w:rFonts w:ascii="Helvetica Neue Thin" w:hAnsi="Helvetica Neue Thin"/>
           <w:sz w:val="36"/>
           <w:szCs w:val="36"/>
-        </w:rPr>
-      </w:pPr>
+          <w:lang w:val="pt-BR"/>
+        </w:rPr>
+      </w:pPr>
+      <w:r>
+        <w:rPr>
+          <w:rFonts w:ascii="Helvetica Neue Thin" w:hAnsi="Helvetica Neue Thin"/>
+          <w:sz w:val="36"/>
+          <w:szCs w:val="36"/>
+          <w:lang w:val="pt-BR"/>
+        </w:rPr>
+        <w:t xml:space="preserve">Antes de avançarmos, é preciso entender uma coisa. Quando observamos uma característica da população (ou seja, um parâmetro) sabemos que esse parâmetro possui uma distribuição de frequência, correto? </w:t>
+      </w:r>
     </w:p>
     <w:p>
       <w:pPr>
@@ -3769,23 +2994,28 @@
           <w:lang w:val="pt-BR"/>
         </w:rPr>
       </w:pPr>
-      <w:r>
-        <w:rPr>
-          <w:rFonts w:ascii="Helvetica Neue Thin" w:hAnsi="Helvetica Neue Thin"/>
-          <w:sz w:val="36"/>
-          <w:szCs w:val="36"/>
-          <w:lang w:val="pt-BR"/>
-        </w:rPr>
-        <w:t xml:space="preserve">Antes de avançarmos, é preciso entender uma coisa. </w:t>
-      </w:r>
-      <w:r>
-        <w:rPr>
-          <w:rFonts w:ascii="Helvetica Neue Thin" w:hAnsi="Helvetica Neue Thin"/>
-          <w:sz w:val="36"/>
-          <w:szCs w:val="36"/>
-          <w:lang w:val="pt-BR"/>
-        </w:rPr>
-        <w:t xml:space="preserve">Quando observamos uma característica da população (ou seja, um parâmetro) sabemos que esse parâmetro possui uma distribuição de frequência, correto? Porém, sabemos que nosso objetivo é utilizar informações obtidas através de </w:t>
+      <w:bookmarkStart w:id="0" w:name="_GoBack"/>
+      <w:bookmarkEnd w:id="0"/>
+    </w:p>
+    <w:p>
+      <w:pPr>
+        <w:ind w:left="709" w:firstLine="425"/>
+        <w:jc w:val="both"/>
+        <w:rPr>
+          <w:rFonts w:ascii="Helvetica Neue Thin" w:hAnsi="Helvetica Neue Thin"/>
+          <w:sz w:val="36"/>
+          <w:szCs w:val="36"/>
+          <w:lang w:val="pt-BR"/>
+        </w:rPr>
+      </w:pPr>
+      <w:r>
+        <w:rPr>
+          <w:rFonts w:ascii="Helvetica Neue Thin" w:hAnsi="Helvetica Neue Thin"/>
+          <w:sz w:val="36"/>
+          <w:szCs w:val="36"/>
+          <w:lang w:val="pt-BR"/>
+        </w:rPr>
+        <w:t xml:space="preserve">Porém, sabemos que nosso objetivo é utilizar informações obtidas através de </w:t>
       </w:r>
       <w:r>
         <w:rPr>
@@ -3892,9 +3122,9 @@
       <w:r>
         <w:rPr>
           <w:rFonts w:ascii="Helvetica Neue Thin" w:hAnsi="Helvetica Neue Thin"/>
-          <w:sz w:val="36"/>
-          <w:szCs w:val="36"/>
-          <w:lang w:val="pt-BR"/>
+          <w:noProof/>
+          <w:sz w:val="36"/>
+          <w:szCs w:val="36"/>
         </w:rPr>
         <w:drawing>
           <wp:anchor distT="0" distB="0" distL="114300" distR="114300" simplePos="0" relativeHeight="251660288" behindDoc="0" locked="0" layoutInCell="1" allowOverlap="1" wp14:anchorId="10634439" wp14:editId="378F1FD4">
@@ -3980,7 +3210,25 @@
           <w:szCs w:val="36"/>
           <w:lang w:val="pt-BR"/>
         </w:rPr>
-        <w:t xml:space="preserve">Primeiramente, devemos compreender o esquema de uma inferência. </w:t>
+        <w:t xml:space="preserve">Primeiramente, devemos compreender o </w:t>
+      </w:r>
+      <w:r>
+        <w:rPr>
+          <w:rFonts w:ascii="Helvetica Neue Thin" w:hAnsi="Helvetica Neue Thin"/>
+          <w:sz w:val="36"/>
+          <w:szCs w:val="36"/>
+          <w:lang w:val="pt-BR"/>
+        </w:rPr>
+        <w:t>funcionamento</w:t>
+      </w:r>
+      <w:r>
+        <w:rPr>
+          <w:rFonts w:ascii="Helvetica Neue Thin" w:hAnsi="Helvetica Neue Thin"/>
+          <w:sz w:val="36"/>
+          <w:szCs w:val="36"/>
+          <w:lang w:val="pt-BR"/>
+        </w:rPr>
+        <w:t xml:space="preserve"> de uma inferência. </w:t>
       </w:r>
       <w:r>
         <w:rPr>
@@ -4357,9 +3605,9 @@
       <w:r>
         <w:rPr>
           <w:rFonts w:ascii="Helvetica Neue Thin" w:eastAsiaTheme="minorEastAsia" w:hAnsi="Helvetica Neue Thin"/>
-          <w:sz w:val="36"/>
-          <w:szCs w:val="36"/>
-          <w:lang w:val="pt-BR"/>
+          <w:noProof/>
+          <w:sz w:val="36"/>
+          <w:szCs w:val="36"/>
         </w:rPr>
         <w:drawing>
           <wp:anchor distT="0" distB="0" distL="114300" distR="114300" simplePos="0" relativeHeight="251661312" behindDoc="0" locked="0" layoutInCell="1" allowOverlap="1" wp14:anchorId="6B66AC73" wp14:editId="28BB0E68">
@@ -5962,7 +5210,6 @@
           <w:lang w:val="pt-BR"/>
         </w:rPr>
       </w:pPr>
-      <w:bookmarkStart w:id="0" w:name="_GoBack"/>
       <w:r>
         <w:rPr>
           <w:noProof/>
@@ -6079,7 +5326,6 @@
           <mc:Fallback>
             <w:pict>
               <v:shape w14:anchorId="22BF575C" id="Text_x0020_Box_x0020_29" o:spid="_x0000_s1031" type="#_x0000_t202" style="position:absolute;left:0;text-align:left;margin-left:192.85pt;margin-top:26.25pt;width:82.1pt;height:44.95pt;z-index:251680768;visibility:visible;mso-wrap-style:square;mso-width-percent:0;mso-height-percent:0;mso-wrap-distance-left:9pt;mso-wrap-distance-top:0;mso-wrap-distance-right:9pt;mso-wrap-distance-bottom:0;mso-position-horizontal:absolute;mso-position-horizontal-relative:text;mso-position-vertical:absolute;mso-position-vertical-relative:text;mso-width-percent:0;mso-height-percent:0;mso-width-relative:margin;mso-height-relative:margin;v-text-anchor:top" o:gfxdata="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" filled="f" stroked="f">
-                <v:fill o:detectmouseclick="t"/>
                 <v:textbox>
                   <w:txbxContent>
                     <w:p>
@@ -6275,7 +5521,6 @@
           <mc:Fallback>
             <w:pict>
               <v:shape w14:anchorId="5C3CC6E5" id="Text_x0020_Box_x0020_30" o:spid="_x0000_s1032" type="#_x0000_t202" style="position:absolute;left:0;text-align:left;margin-left:256pt;margin-top:26pt;width:82.1pt;height:44.95pt;z-index:251682816;visibility:visible;mso-wrap-style:square;mso-width-percent:0;mso-height-percent:0;mso-wrap-distance-left:9pt;mso-wrap-distance-top:0;mso-wrap-distance-right:9pt;mso-wrap-distance-bottom:0;mso-position-horizontal:absolute;mso-position-horizontal-relative:text;mso-position-vertical:absolute;mso-position-vertical-relative:text;mso-width-percent:0;mso-height-percent:0;mso-width-relative:margin;mso-height-relative:margin;v-text-anchor:top" o:gfxdata="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" filled="f" stroked="f">
-                <v:fill o:detectmouseclick="t"/>
                 <v:textbox>
                   <w:txbxContent>
                     <w:p>
@@ -6358,12 +5603,12 @@
       <w:r>
         <w:rPr>
           <w:rFonts w:ascii="Helvetica Neue Thin" w:hAnsi="Helvetica Neue Thin"/>
+          <w:noProof/>
           <w:sz w:val="32"/>
           <w:szCs w:val="32"/>
-          <w:lang w:val="pt-BR"/>
         </w:rPr>
         <w:drawing>
-          <wp:anchor distT="0" distB="0" distL="114300" distR="114300" simplePos="0" relativeHeight="251673600" behindDoc="0" locked="0" layoutInCell="1" allowOverlap="1" wp14:anchorId="3F6126EA" wp14:editId="55764BCF">
+          <wp:anchor distT="0" distB="0" distL="114300" distR="114300" simplePos="0" relativeHeight="251673600" behindDoc="0" locked="0" layoutInCell="1" allowOverlap="1" wp14:anchorId="3F6126EA" wp14:editId="6AFFE468">
             <wp:simplePos x="0" y="0"/>
             <wp:positionH relativeFrom="column">
               <wp:posOffset>506730</wp:posOffset>
@@ -6425,7 +5670,7 @@
         <mc:AlternateContent>
           <mc:Choice Requires="wps">
             <w:drawing>
-              <wp:anchor distT="0" distB="0" distL="114300" distR="114300" simplePos="0" relativeHeight="251678720" behindDoc="0" locked="0" layoutInCell="1" allowOverlap="1" wp14:anchorId="57A81B6F" wp14:editId="052DD293">
+              <wp:anchor distT="0" distB="0" distL="114300" distR="114300" simplePos="0" relativeHeight="251678720" behindDoc="0" locked="0" layoutInCell="1" allowOverlap="1" wp14:anchorId="57A81B6F" wp14:editId="1C789F49">
                 <wp:simplePos x="0" y="0"/>
                 <wp:positionH relativeFrom="column">
                   <wp:posOffset>1651635</wp:posOffset>
@@ -6534,7 +5779,6 @@
           <mc:Fallback>
             <w:pict>
               <v:shape w14:anchorId="57A81B6F" id="Text_x0020_Box_x0020_19" o:spid="_x0000_s1033" type="#_x0000_t202" style="position:absolute;left:0;text-align:left;margin-left:130.05pt;margin-top:25.8pt;width:82.1pt;height:44.95pt;z-index:251678720;visibility:visible;mso-wrap-style:square;mso-width-percent:0;mso-height-percent:0;mso-wrap-distance-left:9pt;mso-wrap-distance-top:0;mso-wrap-distance-right:9pt;mso-wrap-distance-bottom:0;mso-position-horizontal:absolute;mso-position-horizontal-relative:text;mso-position-vertical:absolute;mso-position-vertical-relative:text;mso-width-percent:0;mso-height-percent:0;mso-width-relative:margin;mso-height-relative:margin;v-text-anchor:top" o:gfxdata="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" filled="f" stroked="f">
-                <v:fill o:detectmouseclick="t"/>
                 <v:textbox>
                   <w:txbxContent>
                     <w:p>
@@ -6706,7 +5950,6 @@
           <mc:Fallback>
             <w:pict>
               <v:shape w14:anchorId="54D2F37A" id="Text_x0020_Box_x0020_18" o:spid="_x0000_s1034" type="#_x0000_t202" style="position:absolute;left:0;text-align:left;margin-left:93.85pt;margin-top:26pt;width:82.1pt;height:44.95pt;z-index:251676672;visibility:visible;mso-wrap-style:square;mso-width-percent:0;mso-height-percent:0;mso-wrap-distance-left:9pt;mso-wrap-distance-top:0;mso-wrap-distance-right:9pt;mso-wrap-distance-bottom:0;mso-position-horizontal:absolute;mso-position-horizontal-relative:text;mso-position-vertical:absolute;mso-position-vertical-relative:text;mso-width-percent:0;mso-height-percent:0;mso-width-relative:margin;mso-height-relative:margin;v-text-anchor:top" o:gfxdata="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" filled="f" stroked="f">
-                <v:fill o:detectmouseclick="t"/>
                 <v:textbox>
                   <w:txbxContent>
                     <w:p>
@@ -6858,7 +6101,6 @@
         </mc:AlternateContent>
       </w:r>
     </w:p>
-    <w:bookmarkEnd w:id="0"/>
     <w:p>
       <w:pPr>
         <w:ind w:left="142" w:firstLine="992"/>
@@ -6884,6 +6126,95 @@
 <file path=word/numbering.xml><?xml version="1.0" encoding="utf-8"?>
 <w:numbering xmlns:wpc="http://schemas.microsoft.com/office/word/2010/wordprocessingCanvas" xmlns:mo="http://schemas.microsoft.com/office/mac/office/2008/main" xmlns:mc="http://schemas.openxmlformats.org/markup-compatibility/2006" xmlns:mv="urn:schemas-microsoft-com:mac:vml" xmlns:o="urn:schemas-microsoft-com:office:office" xmlns:r="http://schemas.openxmlformats.org/officeDocument/2006/relationships" xmlns:m="http://schemas.openxmlformats.org/officeDocument/2006/math" xmlns:v="urn:schemas-microsoft-com:vml" xmlns:wp14="http://schemas.microsoft.com/office/word/2010/wordprocessingDrawing" xmlns:wp="http://schemas.openxmlformats.org/drawingml/2006/wordprocessingDrawing" xmlns:w10="urn:schemas-microsoft-com:office:word" xmlns:w="http://schemas.openxmlformats.org/wordprocessingml/2006/main" xmlns:w14="http://schemas.microsoft.com/office/word/2010/wordml" xmlns:w15="http://schemas.microsoft.com/office/word/2012/wordml" xmlns:wpg="http://schemas.microsoft.com/office/word/2010/wordprocessingGroup" xmlns:wpi="http://schemas.microsoft.com/office/word/2010/wordprocessingInk" xmlns:wne="http://schemas.microsoft.com/office/word/2006/wordml" xmlns:wps="http://schemas.microsoft.com/office/word/2010/wordprocessingShape" mc:Ignorable="w14 w15 wp14">
   <w:abstractNum w:abstractNumId="0">
+    <w:nsid w:val="1ACD5056"/>
+    <w:multiLevelType w:val="hybridMultilevel"/>
+    <w:tmpl w:val="70B2E566"/>
+    <w:lvl w:ilvl="0" w:tplc="A3687386">
+      <w:start w:val="1"/>
+      <w:numFmt w:val="decimal"/>
+      <w:lvlText w:val="%1."/>
+      <w:lvlJc w:val="left"/>
+      <w:pPr>
+        <w:ind w:left="1109" w:hanging="400"/>
+      </w:pPr>
+      <w:rPr>
+        <w:rFonts w:hint="default"/>
+      </w:rPr>
+    </w:lvl>
+    <w:lvl w:ilvl="1" w:tplc="04090019" w:tentative="1">
+      <w:start w:val="1"/>
+      <w:numFmt w:val="lowerLetter"/>
+      <w:lvlText w:val="%2."/>
+      <w:lvlJc w:val="left"/>
+      <w:pPr>
+        <w:ind w:left="1789" w:hanging="360"/>
+      </w:pPr>
+    </w:lvl>
+    <w:lvl w:ilvl="2" w:tplc="0409001B" w:tentative="1">
+      <w:start w:val="1"/>
+      <w:numFmt w:val="lowerRoman"/>
+      <w:lvlText w:val="%3."/>
+      <w:lvlJc w:val="right"/>
+      <w:pPr>
+        <w:ind w:left="2509" w:hanging="180"/>
+      </w:pPr>
+    </w:lvl>
+    <w:lvl w:ilvl="3" w:tplc="0409000F" w:tentative="1">
+      <w:start w:val="1"/>
+      <w:numFmt w:val="decimal"/>
+      <w:lvlText w:val="%4."/>
+      <w:lvlJc w:val="left"/>
+      <w:pPr>
+        <w:ind w:left="3229" w:hanging="360"/>
+      </w:pPr>
+    </w:lvl>
+    <w:lvl w:ilvl="4" w:tplc="04090019" w:tentative="1">
+      <w:start w:val="1"/>
+      <w:numFmt w:val="lowerLetter"/>
+      <w:lvlText w:val="%5."/>
+      <w:lvlJc w:val="left"/>
+      <w:pPr>
+        <w:ind w:left="3949" w:hanging="360"/>
+      </w:pPr>
+    </w:lvl>
+    <w:lvl w:ilvl="5" w:tplc="0409001B" w:tentative="1">
+      <w:start w:val="1"/>
+      <w:numFmt w:val="lowerRoman"/>
+      <w:lvlText w:val="%6."/>
+      <w:lvlJc w:val="right"/>
+      <w:pPr>
+        <w:ind w:left="4669" w:hanging="180"/>
+      </w:pPr>
+    </w:lvl>
+    <w:lvl w:ilvl="6" w:tplc="0409000F" w:tentative="1">
+      <w:start w:val="1"/>
+      <w:numFmt w:val="decimal"/>
+      <w:lvlText w:val="%7."/>
+      <w:lvlJc w:val="left"/>
+      <w:pPr>
+        <w:ind w:left="5389" w:hanging="360"/>
+      </w:pPr>
+    </w:lvl>
+    <w:lvl w:ilvl="7" w:tplc="04090019" w:tentative="1">
+      <w:start w:val="1"/>
+      <w:numFmt w:val="lowerLetter"/>
+      <w:lvlText w:val="%8."/>
+      <w:lvlJc w:val="left"/>
+      <w:pPr>
+        <w:ind w:left="6109" w:hanging="360"/>
+      </w:pPr>
+    </w:lvl>
+    <w:lvl w:ilvl="8" w:tplc="0409001B" w:tentative="1">
+      <w:start w:val="1"/>
+      <w:numFmt w:val="lowerRoman"/>
+      <w:lvlText w:val="%9."/>
+      <w:lvlJc w:val="right"/>
+      <w:pPr>
+        <w:ind w:left="6829" w:hanging="180"/>
+      </w:pPr>
+    </w:lvl>
+  </w:abstractNum>
+  <w:abstractNum w:abstractNumId="1">
     <w:nsid w:val="1CC4527B"/>
     <w:multiLevelType w:val="hybridMultilevel"/>
     <w:tmpl w:val="F7DE9296"/>
@@ -6996,7 +6327,7 @@
       </w:rPr>
     </w:lvl>
   </w:abstractNum>
-  <w:abstractNum w:abstractNumId="1">
+  <w:abstractNum w:abstractNumId="2">
     <w:nsid w:val="20657141"/>
     <w:multiLevelType w:val="hybridMultilevel"/>
     <w:tmpl w:val="70B2E566"/>
@@ -7085,7 +6416,7 @@
       </w:pPr>
     </w:lvl>
   </w:abstractNum>
-  <w:abstractNum w:abstractNumId="2">
+  <w:abstractNum w:abstractNumId="3">
     <w:nsid w:val="2AEF4ECA"/>
     <w:multiLevelType w:val="hybridMultilevel"/>
     <w:tmpl w:val="CFEA0224"/>
@@ -7198,10 +6529,99 @@
       </w:rPr>
     </w:lvl>
   </w:abstractNum>
-  <w:abstractNum w:abstractNumId="3">
+  <w:abstractNum w:abstractNumId="4">
+    <w:nsid w:val="69EA0B40"/>
+    <w:multiLevelType w:val="multilevel"/>
+    <w:tmpl w:val="70B2E566"/>
+    <w:lvl w:ilvl="0">
+      <w:start w:val="1"/>
+      <w:numFmt w:val="decimal"/>
+      <w:lvlText w:val="%1."/>
+      <w:lvlJc w:val="left"/>
+      <w:pPr>
+        <w:ind w:left="1109" w:hanging="400"/>
+      </w:pPr>
+      <w:rPr>
+        <w:rFonts w:hint="default"/>
+      </w:rPr>
+    </w:lvl>
+    <w:lvl w:ilvl="1">
+      <w:start w:val="1"/>
+      <w:numFmt w:val="lowerLetter"/>
+      <w:lvlText w:val="%2."/>
+      <w:lvlJc w:val="left"/>
+      <w:pPr>
+        <w:ind w:left="1789" w:hanging="360"/>
+      </w:pPr>
+    </w:lvl>
+    <w:lvl w:ilvl="2">
+      <w:start w:val="1"/>
+      <w:numFmt w:val="lowerRoman"/>
+      <w:lvlText w:val="%3."/>
+      <w:lvlJc w:val="right"/>
+      <w:pPr>
+        <w:ind w:left="2509" w:hanging="180"/>
+      </w:pPr>
+    </w:lvl>
+    <w:lvl w:ilvl="3">
+      <w:start w:val="1"/>
+      <w:numFmt w:val="decimal"/>
+      <w:lvlText w:val="%4."/>
+      <w:lvlJc w:val="left"/>
+      <w:pPr>
+        <w:ind w:left="3229" w:hanging="360"/>
+      </w:pPr>
+    </w:lvl>
+    <w:lvl w:ilvl="4">
+      <w:start w:val="1"/>
+      <w:numFmt w:val="lowerLetter"/>
+      <w:lvlText w:val="%5."/>
+      <w:lvlJc w:val="left"/>
+      <w:pPr>
+        <w:ind w:left="3949" w:hanging="360"/>
+      </w:pPr>
+    </w:lvl>
+    <w:lvl w:ilvl="5">
+      <w:start w:val="1"/>
+      <w:numFmt w:val="lowerRoman"/>
+      <w:lvlText w:val="%6."/>
+      <w:lvlJc w:val="right"/>
+      <w:pPr>
+        <w:ind w:left="4669" w:hanging="180"/>
+      </w:pPr>
+    </w:lvl>
+    <w:lvl w:ilvl="6">
+      <w:start w:val="1"/>
+      <w:numFmt w:val="decimal"/>
+      <w:lvlText w:val="%7."/>
+      <w:lvlJc w:val="left"/>
+      <w:pPr>
+        <w:ind w:left="5389" w:hanging="360"/>
+      </w:pPr>
+    </w:lvl>
+    <w:lvl w:ilvl="7">
+      <w:start w:val="1"/>
+      <w:numFmt w:val="lowerLetter"/>
+      <w:lvlText w:val="%8."/>
+      <w:lvlJc w:val="left"/>
+      <w:pPr>
+        <w:ind w:left="6109" w:hanging="360"/>
+      </w:pPr>
+    </w:lvl>
+    <w:lvl w:ilvl="8">
+      <w:start w:val="1"/>
+      <w:numFmt w:val="lowerRoman"/>
+      <w:lvlText w:val="%9."/>
+      <w:lvlJc w:val="right"/>
+      <w:pPr>
+        <w:ind w:left="6829" w:hanging="180"/>
+      </w:pPr>
+    </w:lvl>
+  </w:abstractNum>
+  <w:abstractNum w:abstractNumId="5">
     <w:nsid w:val="6BAC6E28"/>
     <w:multiLevelType w:val="hybridMultilevel"/>
-    <w:tmpl w:val="70B2E566"/>
+    <w:tmpl w:val="B440A456"/>
     <w:lvl w:ilvl="0" w:tplc="A3687386">
       <w:start w:val="1"/>
       <w:numFmt w:val="decimal"/>
@@ -7288,16 +6708,22 @@
     </w:lvl>
   </w:abstractNum>
   <w:num w:numId="1">
+    <w:abstractNumId w:val="1"/>
+  </w:num>
+  <w:num w:numId="2">
+    <w:abstractNumId w:val="5"/>
+  </w:num>
+  <w:num w:numId="3">
+    <w:abstractNumId w:val="2"/>
+  </w:num>
+  <w:num w:numId="4">
+    <w:abstractNumId w:val="3"/>
+  </w:num>
+  <w:num w:numId="5">
     <w:abstractNumId w:val="0"/>
   </w:num>
-  <w:num w:numId="2">
-    <w:abstractNumId w:val="3"/>
-  </w:num>
-  <w:num w:numId="3">
-    <w:abstractNumId w:val="1"/>
-  </w:num>
-  <w:num w:numId="4">
-    <w:abstractNumId w:val="2"/>
+  <w:num w:numId="6">
+    <w:abstractNumId w:val="4"/>
   </w:num>
 </w:numbering>
 </file>

</xml_diff>